<commit_message>
tarea 1 A01746123 Jorge Mora
</commit_message>
<xml_diff>
--- a/Tarea-01.docx
+++ b/Tarea-01.docx
@@ -1,6 +1,6 @@
 
 <file path=word/document.xml><?xml version="1.0" encoding="utf-8"?>
-<w:document xmlns:wpc="http://schemas.microsoft.com/office/word/2010/wordprocessingCanvas" xmlns:mo="http://schemas.microsoft.com/office/mac/office/2008/main" xmlns:mc="http://schemas.openxmlformats.org/markup-compatibility/2006" xmlns:mv="urn:schemas-microsoft-com:mac:vml" xmlns:o="urn:schemas-microsoft-com:office:office" xmlns:r="http://schemas.openxmlformats.org/officeDocument/2006/relationships" xmlns:m="http://schemas.openxmlformats.org/officeDocument/2006/math" xmlns:v="urn:schemas-microsoft-com:vml" xmlns:wp14="http://schemas.microsoft.com/office/word/2010/wordprocessingDrawing" xmlns:wp="http://schemas.openxmlformats.org/drawingml/2006/wordprocessingDrawing" xmlns:w10="urn:schemas-microsoft-com:office:word" xmlns:w="http://schemas.openxmlformats.org/wordprocessingml/2006/main" xmlns:w14="http://schemas.microsoft.com/office/word/2010/wordml" xmlns:w15="http://schemas.microsoft.com/office/word/2012/wordml" xmlns:wpg="http://schemas.microsoft.com/office/word/2010/wordprocessingGroup" xmlns:wpi="http://schemas.microsoft.com/office/word/2010/wordprocessingInk" xmlns:wne="http://schemas.microsoft.com/office/word/2006/wordml" xmlns:wps="http://schemas.microsoft.com/office/word/2010/wordprocessingShape" mc:Ignorable="w14 w15 wp14">
+<w:document xmlns:wpc="http://schemas.microsoft.com/office/word/2010/wordprocessingCanvas" xmlns:cx="http://schemas.microsoft.com/office/drawing/2014/chartex" xmlns:cx1="http://schemas.microsoft.com/office/drawing/2015/9/8/chartex" xmlns:cx2="http://schemas.microsoft.com/office/drawing/2015/10/21/chartex" xmlns:cx3="http://schemas.microsoft.com/office/drawing/2016/5/9/chartex" xmlns:cx4="http://schemas.microsoft.com/office/drawing/2016/5/10/chartex" xmlns:cx5="http://schemas.microsoft.com/office/drawing/2016/5/11/chartex" xmlns:cx6="http://schemas.microsoft.com/office/drawing/2016/5/12/chartex" xmlns:cx7="http://schemas.microsoft.com/office/drawing/2016/5/13/chartex" xmlns:cx8="http://schemas.microsoft.com/office/drawing/2016/5/14/chartex" xmlns:mc="http://schemas.openxmlformats.org/markup-compatibility/2006" xmlns:aink="http://schemas.microsoft.com/office/drawing/2016/ink" xmlns:am3d="http://schemas.microsoft.com/office/drawing/2017/model3d" xmlns:o="urn:schemas-microsoft-com:office:office" xmlns:r="http://schemas.openxmlformats.org/officeDocument/2006/relationships" xmlns:m="http://schemas.openxmlformats.org/officeDocument/2006/math" xmlns:v="urn:schemas-microsoft-com:vml" xmlns:wp14="http://schemas.microsoft.com/office/word/2010/wordprocessingDrawing" xmlns:wp="http://schemas.openxmlformats.org/drawingml/2006/wordprocessingDrawing" xmlns:w10="urn:schemas-microsoft-com:office:word" xmlns:w="http://schemas.openxmlformats.org/wordprocessingml/2006/main" xmlns:w14="http://schemas.microsoft.com/office/word/2010/wordml" xmlns:w15="http://schemas.microsoft.com/office/word/2012/wordml" xmlns:w16cid="http://schemas.microsoft.com/office/word/2016/wordml/cid" xmlns:w16se="http://schemas.microsoft.com/office/word/2015/wordml/symex" xmlns:wpg="http://schemas.microsoft.com/office/word/2010/wordprocessingGroup" xmlns:wpi="http://schemas.microsoft.com/office/word/2010/wordprocessingInk" xmlns:wne="http://schemas.microsoft.com/office/word/2006/wordml" xmlns:wps="http://schemas.microsoft.com/office/word/2010/wordprocessingShape" mc:Ignorable="w14 w15 w16se w16cid wp14">
   <w:body>
     <w:p>
       <w:pPr>
@@ -44,6 +44,14 @@
         </w:rPr>
         <w:t xml:space="preserve">Nombre del alumno: </w:t>
       </w:r>
+      <w:ins w:id="0" w:author="Roberto Martínez Román" w:date="2018-01-16T22:31:00Z">
+        <w:r>
+          <w:rPr>
+            <w:sz w:val="24"/>
+          </w:rPr>
+          <w:t>Jorge Mora Cárdenas</w:t>
+        </w:r>
+      </w:ins>
     </w:p>
     <w:p>
       <w:pPr>
@@ -214,6 +222,52 @@
                 <w:sz w:val="20"/>
               </w:rPr>
             </w:pPr>
+            <w:ins w:id="1" w:author="Roberto Martínez Román" w:date="2018-01-16T22:31:00Z">
+              <w:r>
+                <w:rPr>
+                  <w:b/>
+                  <w:color w:val="FF0000"/>
+                  <w:sz w:val="20"/>
+                </w:rPr>
+                <w:t xml:space="preserve">La diferencia </w:t>
+              </w:r>
+              <w:proofErr w:type="spellStart"/>
+              <w:r>
+                <w:rPr>
+                  <w:b/>
+                  <w:color w:val="FF0000"/>
+                  <w:sz w:val="20"/>
+                </w:rPr>
+                <w:t>esta</w:t>
+              </w:r>
+              <w:proofErr w:type="spellEnd"/>
+              <w:r>
+                <w:rPr>
+                  <w:b/>
+                  <w:color w:val="FF0000"/>
+                  <w:sz w:val="20"/>
+                </w:rPr>
+                <w:t xml:space="preserve"> en el lenguaje que utilizan, ya que el programa utiliza algún lenguaje de programación y el algoritmo utiliza un lenguaje </w:t>
+              </w:r>
+              <w:proofErr w:type="spellStart"/>
+              <w:r>
+                <w:rPr>
+                  <w:b/>
+                  <w:color w:val="FF0000"/>
+                  <w:sz w:val="20"/>
+                </w:rPr>
+                <w:t>mas</w:t>
+              </w:r>
+              <w:proofErr w:type="spellEnd"/>
+              <w:r>
+                <w:rPr>
+                  <w:b/>
+                  <w:color w:val="FF0000"/>
+                  <w:sz w:val="20"/>
+                </w:rPr>
+                <w:t xml:space="preserve"> informal.    El algoritmo incluye al programa</w:t>
+              </w:r>
+            </w:ins>
           </w:p>
         </w:tc>
       </w:tr>
@@ -263,8 +317,8 @@
         <w:tblLook w:val="04A0" w:firstRow="1" w:lastRow="0" w:firstColumn="1" w:lastColumn="0" w:noHBand="0" w:noVBand="1"/>
       </w:tblPr>
       <w:tblGrid>
-        <w:gridCol w:w="2376"/>
-        <w:gridCol w:w="7796"/>
+        <w:gridCol w:w="2327"/>
+        <w:gridCol w:w="7636"/>
       </w:tblGrid>
       <w:tr>
         <w:tc>
@@ -293,6 +347,16 @@
                 <w:sz w:val="20"/>
               </w:rPr>
             </w:pPr>
+            <w:ins w:id="2" w:author="Roberto Martínez Román" w:date="2018-01-16T22:31:00Z">
+              <w:r>
+                <w:rPr>
+                  <w:i/>
+                  <w:color w:val="C00000"/>
+                  <w:sz w:val="20"/>
+                </w:rPr>
+                <w:t>Se clarifican los datos de entrada (datos que el problema/usuario me da) y los datos de salida (respuesta)</w:t>
+              </w:r>
+            </w:ins>
           </w:p>
         </w:tc>
       </w:tr>
@@ -326,6 +390,16 @@
                 <w:sz w:val="20"/>
               </w:rPr>
             </w:pPr>
+            <w:ins w:id="3" w:author="Roberto Martínez Román" w:date="2018-01-16T22:31:00Z">
+              <w:r>
+                <w:rPr>
+                  <w:i/>
+                  <w:color w:val="C00000"/>
+                  <w:sz w:val="20"/>
+                </w:rPr>
+                <w:t>Se piensa y se crea un programa (algoritmo) para resolver el problema</w:t>
+              </w:r>
+            </w:ins>
           </w:p>
         </w:tc>
       </w:tr>
@@ -359,6 +433,16 @@
                 <w:sz w:val="20"/>
               </w:rPr>
             </w:pPr>
+            <w:ins w:id="4" w:author="Roberto Martínez Román" w:date="2018-01-16T22:31:00Z">
+              <w:r>
+                <w:rPr>
+                  <w:i/>
+                  <w:color w:val="C00000"/>
+                  <w:sz w:val="20"/>
+                </w:rPr>
+                <w:t xml:space="preserve">Se ingresa a la computadora ya con un lenguaje de programación. </w:t>
+              </w:r>
+            </w:ins>
           </w:p>
         </w:tc>
       </w:tr>
@@ -492,6 +576,53 @@
               </w:rPr>
               <w:t xml:space="preserve"> </w:t>
             </w:r>
+            <w:ins w:id="5" w:author="Roberto Martínez Román" w:date="2018-01-16T22:31:00Z">
+              <w:r>
+                <w:rPr>
+                  <w:rFonts w:eastAsia="Times New Roman" w:cs="Times New Roman"/>
+                  <w:bCs/>
+                  <w:i/>
+                  <w:color w:val="FF0000"/>
+                </w:rPr>
+                <w:t xml:space="preserve">Angela habla </w:t>
+              </w:r>
+              <w:r>
+                <w:rPr>
+                  <w:rFonts w:eastAsia="Times New Roman" w:cs="Times New Roman"/>
+                  <w:bCs/>
+                  <w:i/>
+                  <w:color w:val="FF0000"/>
+                </w:rPr>
+                <w:t>más</w:t>
+              </w:r>
+              <w:r>
+                <w:rPr>
+                  <w:rFonts w:eastAsia="Times New Roman" w:cs="Times New Roman"/>
+                  <w:bCs/>
+                  <w:i/>
+                  <w:color w:val="FF0000"/>
+                </w:rPr>
+                <w:t xml:space="preserve"> bajo que </w:t>
+              </w:r>
+              <w:r>
+                <w:rPr>
+                  <w:rFonts w:eastAsia="Times New Roman" w:cs="Times New Roman"/>
+                  <w:bCs/>
+                  <w:i/>
+                  <w:color w:val="FF0000"/>
+                </w:rPr>
+                <w:t>C</w:t>
+              </w:r>
+              <w:r>
+                <w:rPr>
+                  <w:rFonts w:eastAsia="Times New Roman" w:cs="Times New Roman"/>
+                  <w:bCs/>
+                  <w:i/>
+                  <w:color w:val="FF0000"/>
+                </w:rPr>
+                <w:t>elia.</w:t>
+              </w:r>
+            </w:ins>
           </w:p>
           <w:p>
             <w:pPr>
@@ -500,25 +631,45 @@
                 <w:sz w:val="18"/>
               </w:rPr>
             </w:pPr>
-            <w:r>
-              <w:rPr>
-                <w:rFonts w:eastAsia="Times New Roman" w:cs="Times New Roman"/>
-                <w:bCs/>
-                <w:color w:val="000000" w:themeColor="text1"/>
-              </w:rPr>
-              <w:t>Explica:</w:t>
-            </w:r>
-            <w:r>
-              <w:rPr>
-                <w:rFonts w:eastAsia="Times New Roman" w:cs="Times New Roman"/>
-                <w:bCs/>
-                <w:i/>
-                <w:color w:val="C00000"/>
-                <w:sz w:val="20"/>
-                <w:szCs w:val="20"/>
-              </w:rPr>
-              <w:t xml:space="preserve">  </w:t>
-            </w:r>
+            <w:del w:id="6" w:author="Roberto Martínez Román" w:date="2018-01-16T22:31:00Z">
+              <w:r>
+                <w:rPr>
+                  <w:rFonts w:eastAsia="Times New Roman" w:cs="Times New Roman"/>
+                  <w:bCs/>
+                  <w:color w:val="000000" w:themeColor="text1"/>
+                </w:rPr>
+                <w:delText>Explica:</w:delText>
+              </w:r>
+              <w:r>
+                <w:rPr>
+                  <w:rFonts w:eastAsia="Times New Roman" w:cs="Times New Roman"/>
+                  <w:bCs/>
+                  <w:i/>
+                  <w:color w:val="C00000"/>
+                  <w:sz w:val="20"/>
+                  <w:szCs w:val="20"/>
+                </w:rPr>
+                <w:delText xml:space="preserve">  </w:delText>
+              </w:r>
+            </w:del>
+            <w:ins w:id="7" w:author="Roberto Martínez Román" w:date="2018-01-16T22:31:00Z">
+              <w:r>
+                <w:rPr>
+                  <w:rFonts w:eastAsia="Times New Roman" w:cs="Times New Roman"/>
+                  <w:bCs/>
+                  <w:color w:val="000000" w:themeColor="text1"/>
+                </w:rPr>
+                <w:t>Explica</w:t>
+              </w:r>
+              <w:r>
+                <w:rPr>
+                  <w:rFonts w:eastAsia="Times New Roman" w:cs="Times New Roman"/>
+                  <w:bCs/>
+                  <w:color w:val="000000" w:themeColor="text1"/>
+                </w:rPr>
+                <w:t>: Angela es la que habla más bajo de las tres y Celia es la que habla más alto; Por lo tanto, Celia habla más alto que Angela.</w:t>
+              </w:r>
+            </w:ins>
           </w:p>
         </w:tc>
       </w:tr>
@@ -612,8 +763,6 @@
                 <w:szCs w:val="20"/>
               </w:rPr>
             </w:pPr>
-            <w:bookmarkStart w:id="0" w:name="_GoBack"/>
-            <w:bookmarkEnd w:id="0"/>
           </w:p>
           <w:p>
             <w:pPr>
@@ -645,6 +794,41 @@
               </w:rPr>
               <w:t xml:space="preserve">  </w:t>
             </w:r>
+            <w:ins w:id="8" w:author="Roberto Martínez Román" w:date="2018-01-16T22:31:00Z">
+              <w:r>
+                <w:rPr>
+                  <w:rFonts w:eastAsia="Times New Roman" w:cs="Times New Roman"/>
+                  <w:bCs/>
+                  <w:i/>
+                  <w:color w:val="C00000"/>
+                  <w:sz w:val="20"/>
+                  <w:szCs w:val="20"/>
+                </w:rPr>
+                <w:t>Tomás se ir</w:t>
+              </w:r>
+              <w:r>
+                <w:rPr>
+                  <w:rFonts w:eastAsia="Times New Roman" w:cs="Times New Roman"/>
+                  <w:bCs/>
+                  <w:i/>
+                  <w:color w:val="C00000"/>
+                  <w:sz w:val="20"/>
+                  <w:szCs w:val="20"/>
+                </w:rPr>
+                <w:t>á</w:t>
+              </w:r>
+              <w:r>
+                <w:rPr>
+                  <w:rFonts w:eastAsia="Times New Roman" w:cs="Times New Roman"/>
+                  <w:bCs/>
+                  <w:i/>
+                  <w:color w:val="C00000"/>
+                  <w:sz w:val="20"/>
+                  <w:szCs w:val="20"/>
+                </w:rPr>
+                <w:t xml:space="preserve"> en coche.</w:t>
+              </w:r>
+            </w:ins>
           </w:p>
           <w:p>
             <w:pPr>
@@ -728,7 +912,64 @@
                 <w:sz w:val="20"/>
                 <w:szCs w:val="20"/>
               </w:rPr>
-              <w:t xml:space="preserve">  </w:t>
+              <w:t xml:space="preserve"> </w:t>
+            </w:r>
+            <w:ins w:id="9" w:author="Roberto Martínez Román" w:date="2018-01-16T22:31:00Z">
+              <w:r>
+                <w:rPr>
+                  <w:rFonts w:eastAsia="Times New Roman" w:cs="Times New Roman"/>
+                  <w:bCs/>
+                  <w:noProof/>
+                  <w:sz w:val="20"/>
+                  <w:szCs w:val="20"/>
+                </w:rPr>
+                <w:drawing>
+                  <wp:inline distT="0" distB="0" distL="0" distR="0" wp14:anchorId="014CD9E7" wp14:editId="75AE29CC">
+                    <wp:extent cx="1885162" cy="3447415"/>
+                    <wp:effectExtent l="0" t="318" r="953" b="952"/>
+                    <wp:docPr id="1" name="Imagen 1"/>
+                    <wp:cNvGraphicFramePr>
+                      <a:graphicFrameLocks xmlns:a="http://schemas.openxmlformats.org/drawingml/2006/main" noChangeAspect="1"/>
+                    </wp:cNvGraphicFramePr>
+                    <a:graphic xmlns:a="http://schemas.openxmlformats.org/drawingml/2006/main">
+                      <a:graphicData uri="http://schemas.openxmlformats.org/drawingml/2006/picture">
+                        <pic:pic xmlns:pic="http://schemas.openxmlformats.org/drawingml/2006/picture">
+                          <pic:nvPicPr>
+                            <pic:cNvPr id="1" name="WhatsApp Image 2018-01-16 at 10.06.19 PM.jpeg"/>
+                            <pic:cNvPicPr/>
+                          </pic:nvPicPr>
+                          <pic:blipFill>
+                            <a:blip r:embed="rId6"/>
+                            <a:stretch>
+                              <a:fillRect/>
+                            </a:stretch>
+                          </pic:blipFill>
+                          <pic:spPr>
+                            <a:xfrm rot="16200000">
+                              <a:off x="0" y="0"/>
+                              <a:ext cx="1961935" cy="3587810"/>
+                            </a:xfrm>
+                            <a:prstGeom prst="rect">
+                              <a:avLst/>
+                            </a:prstGeom>
+                          </pic:spPr>
+                        </pic:pic>
+                      </a:graphicData>
+                    </a:graphic>
+                  </wp:inline>
+                </w:drawing>
+              </w:r>
+            </w:ins>
+            <w:r>
+              <w:rPr>
+                <w:rFonts w:eastAsia="Times New Roman" w:cs="Times New Roman"/>
+                <w:bCs/>
+                <w:i/>
+                <w:color w:val="C00000"/>
+                <w:sz w:val="20"/>
+                <w:szCs w:val="20"/>
+              </w:rPr>
+              <w:t xml:space="preserve"> </w:t>
             </w:r>
           </w:p>
         </w:tc>
@@ -848,6 +1089,15 @@
               </w:rPr>
               <w:t>Entradas:</w:t>
             </w:r>
+            <w:ins w:id="10" w:author="Roberto Martínez Román" w:date="2018-01-16T22:31:00Z">
+              <w:r>
+                <w:rPr>
+                  <w:color w:val="C00000"/>
+                  <w:sz w:val="20"/>
+                </w:rPr>
+                <w:t xml:space="preserve"> Edad, Meses.</w:t>
+              </w:r>
+            </w:ins>
           </w:p>
           <w:p>
             <w:pPr>
@@ -864,6 +1114,15 @@
               </w:rPr>
               <w:t>Salidas:</w:t>
             </w:r>
+            <w:ins w:id="11" w:author="Roberto Martínez Román" w:date="2018-01-16T22:31:00Z">
+              <w:r>
+                <w:rPr>
+                  <w:color w:val="C00000"/>
+                  <w:sz w:val="20"/>
+                </w:rPr>
+                <w:t xml:space="preserve"> Días vividos.</w:t>
+              </w:r>
+            </w:ins>
           </w:p>
           <w:p>
             <w:pPr>
@@ -880,6 +1139,43 @@
                 <w:sz w:val="20"/>
               </w:rPr>
               <w:t>Relación E/S:</w:t>
+            </w:r>
+            <w:r>
+              <w:rPr>
+                <w:color w:val="C00000"/>
+                <w:sz w:val="20"/>
+              </w:rPr>
+              <w:t xml:space="preserve"> con el numero de año y meses sabremos cuantos días lleva de vida, teniendo en cuenta los</w:t>
+            </w:r>
+            <w:r>
+              <w:rPr>
+                <w:color w:val="C00000"/>
+                <w:sz w:val="20"/>
+              </w:rPr>
+              <w:t xml:space="preserve"> </w:t>
+            </w:r>
+            <w:r>
+              <w:rPr>
+                <w:color w:val="C00000"/>
+                <w:sz w:val="20"/>
+              </w:rPr>
+              <w:t xml:space="preserve">años </w:t>
+            </w:r>
+            <w:r>
+              <w:rPr>
+                <w:color w:val="C00000"/>
+                <w:sz w:val="20"/>
+              </w:rPr>
+              <w:t>bisiestos</w:t>
+            </w:r>
+            <w:bookmarkStart w:id="12" w:name="_GoBack"/>
+            <w:bookmarkEnd w:id="12"/>
+            <w:r>
+              <w:rPr>
+                <w:color w:val="C00000"/>
+                <w:sz w:val="20"/>
+              </w:rPr>
+              <w:t>.</w:t>
             </w:r>
           </w:p>
           <w:p>
@@ -930,6 +1226,248 @@
                 <w:sz w:val="20"/>
               </w:rPr>
               <w:t xml:space="preserve"> o diagrama de flujo.</w:t>
+            </w:r>
+          </w:p>
+          <w:p>
+            <w:pPr>
+              <w:pStyle w:val="Sinespaciado"/>
+              <w:numPr>
+                <w:ilvl w:val="0"/>
+                <w:numId w:val="1"/>
+              </w:numPr>
+              <w:rPr>
+                <w:ins w:id="13" w:author="Roberto Martínez Román" w:date="2018-01-16T22:31:00Z"/>
+                <w:b/>
+                <w:color w:val="C00000"/>
+                <w:sz w:val="20"/>
+              </w:rPr>
+            </w:pPr>
+            <w:ins w:id="14" w:author="Roberto Martínez Román" w:date="2018-01-16T22:31:00Z">
+              <w:r>
+                <w:rPr>
+                  <w:b/>
+                  <w:color w:val="C00000"/>
+                  <w:sz w:val="20"/>
+                </w:rPr>
+                <w:t>Pedir edad en años</w:t>
+              </w:r>
+            </w:ins>
+          </w:p>
+          <w:p>
+            <w:pPr>
+              <w:pStyle w:val="Sinespaciado"/>
+              <w:numPr>
+                <w:ilvl w:val="0"/>
+                <w:numId w:val="1"/>
+              </w:numPr>
+              <w:rPr>
+                <w:b/>
+                <w:color w:val="C00000"/>
+                <w:sz w:val="20"/>
+              </w:rPr>
+            </w:pPr>
+            <w:ins w:id="15" w:author="Roberto Martínez Román" w:date="2018-01-16T22:31:00Z">
+              <w:r>
+                <w:rPr>
+                  <w:b/>
+                  <w:color w:val="C00000"/>
+                  <w:sz w:val="20"/>
+                </w:rPr>
+                <w:t xml:space="preserve">Pedir meses </w:t>
+              </w:r>
+            </w:ins>
+          </w:p>
+          <w:p>
+            <w:pPr>
+              <w:pStyle w:val="Sinespaciado"/>
+              <w:numPr>
+                <w:ilvl w:val="0"/>
+                <w:numId w:val="1"/>
+              </w:numPr>
+              <w:rPr>
+                <w:b/>
+                <w:color w:val="C00000"/>
+                <w:sz w:val="20"/>
+              </w:rPr>
+            </w:pPr>
+            <w:r>
+              <w:rPr>
+                <w:b/>
+                <w:color w:val="C00000"/>
+                <w:sz w:val="20"/>
+              </w:rPr>
+              <w:t>Dividir la edad entre 4 = “bisiesto”</w:t>
+            </w:r>
+          </w:p>
+          <w:p>
+            <w:pPr>
+              <w:pStyle w:val="Sinespaciado"/>
+              <w:numPr>
+                <w:ilvl w:val="0"/>
+                <w:numId w:val="1"/>
+              </w:numPr>
+              <w:rPr>
+                <w:b/>
+                <w:color w:val="C00000"/>
+                <w:sz w:val="20"/>
+              </w:rPr>
+            </w:pPr>
+            <w:r>
+              <w:rPr>
+                <w:b/>
+                <w:color w:val="C00000"/>
+                <w:sz w:val="20"/>
+              </w:rPr>
+              <w:t xml:space="preserve">Multiplicar la edad * 365 = </w:t>
+            </w:r>
+            <w:proofErr w:type="spellStart"/>
+            <w:r>
+              <w:rPr>
+                <w:b/>
+                <w:color w:val="C00000"/>
+                <w:sz w:val="20"/>
+              </w:rPr>
+              <w:t>díasAño</w:t>
+            </w:r>
+            <w:proofErr w:type="spellEnd"/>
+          </w:p>
+          <w:p>
+            <w:pPr>
+              <w:pStyle w:val="Sinespaciado"/>
+              <w:numPr>
+                <w:ilvl w:val="0"/>
+                <w:numId w:val="1"/>
+              </w:numPr>
+              <w:rPr>
+                <w:b/>
+                <w:color w:val="C00000"/>
+                <w:sz w:val="20"/>
+              </w:rPr>
+            </w:pPr>
+            <w:r>
+              <w:rPr>
+                <w:b/>
+                <w:color w:val="C00000"/>
+                <w:sz w:val="20"/>
+              </w:rPr>
+              <w:t xml:space="preserve">Multiplicar los meses * 30= </w:t>
+            </w:r>
+            <w:proofErr w:type="spellStart"/>
+            <w:r>
+              <w:rPr>
+                <w:b/>
+                <w:color w:val="C00000"/>
+                <w:sz w:val="20"/>
+              </w:rPr>
+              <w:t>dias</w:t>
+            </w:r>
+            <w:r>
+              <w:rPr>
+                <w:b/>
+                <w:color w:val="C00000"/>
+                <w:sz w:val="20"/>
+              </w:rPr>
+              <w:t>Meses</w:t>
+            </w:r>
+            <w:proofErr w:type="spellEnd"/>
+          </w:p>
+          <w:p>
+            <w:pPr>
+              <w:pStyle w:val="Sinespaciado"/>
+              <w:numPr>
+                <w:ilvl w:val="0"/>
+                <w:numId w:val="1"/>
+              </w:numPr>
+              <w:rPr>
+                <w:b/>
+                <w:color w:val="C00000"/>
+                <w:sz w:val="20"/>
+              </w:rPr>
+            </w:pPr>
+            <w:r>
+              <w:rPr>
+                <w:b/>
+                <w:color w:val="C00000"/>
+                <w:sz w:val="20"/>
+              </w:rPr>
+              <w:t>S</w:t>
+            </w:r>
+            <w:r>
+              <w:rPr>
+                <w:b/>
+                <w:color w:val="C00000"/>
+                <w:sz w:val="20"/>
+              </w:rPr>
+              <w:t xml:space="preserve">umar el resultado </w:t>
+            </w:r>
+            <w:proofErr w:type="spellStart"/>
+            <w:r>
+              <w:rPr>
+                <w:b/>
+                <w:color w:val="C00000"/>
+                <w:sz w:val="20"/>
+              </w:rPr>
+              <w:t>diasAño</w:t>
+            </w:r>
+            <w:proofErr w:type="spellEnd"/>
+            <w:r>
+              <w:rPr>
+                <w:b/>
+                <w:color w:val="C00000"/>
+                <w:sz w:val="20"/>
+              </w:rPr>
+              <w:t xml:space="preserve"> + </w:t>
+            </w:r>
+            <w:proofErr w:type="spellStart"/>
+            <w:r>
+              <w:rPr>
+                <w:b/>
+                <w:color w:val="C00000"/>
+                <w:sz w:val="20"/>
+              </w:rPr>
+              <w:t>díasMeses</w:t>
+            </w:r>
+            <w:proofErr w:type="spellEnd"/>
+            <w:r>
+              <w:rPr>
+                <w:b/>
+                <w:color w:val="C00000"/>
+                <w:sz w:val="20"/>
+              </w:rPr>
+              <w:t>+ bisiesto</w:t>
+            </w:r>
+          </w:p>
+          <w:p>
+            <w:pPr>
+              <w:pStyle w:val="Sinespaciado"/>
+              <w:numPr>
+                <w:ilvl w:val="0"/>
+                <w:numId w:val="1"/>
+              </w:numPr>
+              <w:rPr>
+                <w:ins w:id="16" w:author="Roberto Martínez Román" w:date="2018-01-16T22:31:00Z"/>
+                <w:b/>
+                <w:color w:val="C00000"/>
+                <w:sz w:val="20"/>
+              </w:rPr>
+            </w:pPr>
+            <w:proofErr w:type="spellStart"/>
+            <w:r>
+              <w:rPr>
+                <w:b/>
+                <w:color w:val="C00000"/>
+                <w:sz w:val="20"/>
+              </w:rPr>
+              <w:t>Print</w:t>
+            </w:r>
+            <w:proofErr w:type="spellEnd"/>
+            <w:r>
+              <w:rPr>
+                <w:b/>
+                <w:color w:val="C00000"/>
+                <w:sz w:val="20"/>
+              </w:rPr>
+              <w:t xml:space="preserve"> “El total de tus días vividos es de…”</w:t>
             </w:r>
           </w:p>
           <w:p>
@@ -960,8 +1498,102 @@
 </w:document>
 </file>
 
+<file path=word/numbering.xml><?xml version="1.0" encoding="utf-8"?>
+<w:numbering xmlns:wpc="http://schemas.microsoft.com/office/word/2010/wordprocessingCanvas" xmlns:cx="http://schemas.microsoft.com/office/drawing/2014/chartex" xmlns:cx1="http://schemas.microsoft.com/office/drawing/2015/9/8/chartex" xmlns:cx2="http://schemas.microsoft.com/office/drawing/2015/10/21/chartex" xmlns:cx3="http://schemas.microsoft.com/office/drawing/2016/5/9/chartex" xmlns:cx4="http://schemas.microsoft.com/office/drawing/2016/5/10/chartex" xmlns:cx5="http://schemas.microsoft.com/office/drawing/2016/5/11/chartex" xmlns:cx6="http://schemas.microsoft.com/office/drawing/2016/5/12/chartex" xmlns:cx7="http://schemas.microsoft.com/office/drawing/2016/5/13/chartex" xmlns:cx8="http://schemas.microsoft.com/office/drawing/2016/5/14/chartex" xmlns:mc="http://schemas.openxmlformats.org/markup-compatibility/2006" xmlns:aink="http://schemas.microsoft.com/office/drawing/2016/ink" xmlns:am3d="http://schemas.microsoft.com/office/drawing/2017/model3d" xmlns:o="urn:schemas-microsoft-com:office:office" xmlns:r="http://schemas.openxmlformats.org/officeDocument/2006/relationships" xmlns:m="http://schemas.openxmlformats.org/officeDocument/2006/math" xmlns:v="urn:schemas-microsoft-com:vml" xmlns:wp14="http://schemas.microsoft.com/office/word/2010/wordprocessingDrawing" xmlns:wp="http://schemas.openxmlformats.org/drawingml/2006/wordprocessingDrawing" xmlns:w10="urn:schemas-microsoft-com:office:word" xmlns:w="http://schemas.openxmlformats.org/wordprocessingml/2006/main" xmlns:w14="http://schemas.microsoft.com/office/word/2010/wordml" xmlns:w15="http://schemas.microsoft.com/office/word/2012/wordml" xmlns:w16cid="http://schemas.microsoft.com/office/word/2016/wordml/cid" xmlns:w16se="http://schemas.microsoft.com/office/word/2015/wordml/symex" xmlns:wpg="http://schemas.microsoft.com/office/word/2010/wordprocessingGroup" xmlns:wpi="http://schemas.microsoft.com/office/word/2010/wordprocessingInk" xmlns:wne="http://schemas.microsoft.com/office/word/2006/wordml" xmlns:wps="http://schemas.microsoft.com/office/word/2010/wordprocessingShape" mc:Ignorable="w14 w15 w16se w16cid wp14">
+  <w:abstractNum w:abstractNumId="0" w15:restartNumberingAfterBreak="0">
+    <w:nsid w:val="2BB02BDB"/>
+    <w:multiLevelType w:val="hybridMultilevel"/>
+    <w:tmpl w:val="76DEC2E2"/>
+    <w:lvl w:ilvl="0" w:tplc="080A000F">
+      <w:start w:val="1"/>
+      <w:numFmt w:val="decimal"/>
+      <w:lvlText w:val="%1."/>
+      <w:lvlJc w:val="left"/>
+      <w:pPr>
+        <w:ind w:left="720" w:hanging="360"/>
+      </w:pPr>
+    </w:lvl>
+    <w:lvl w:ilvl="1" w:tplc="080A0019" w:tentative="1">
+      <w:start w:val="1"/>
+      <w:numFmt w:val="lowerLetter"/>
+      <w:lvlText w:val="%2."/>
+      <w:lvlJc w:val="left"/>
+      <w:pPr>
+        <w:ind w:left="1440" w:hanging="360"/>
+      </w:pPr>
+    </w:lvl>
+    <w:lvl w:ilvl="2" w:tplc="080A001B" w:tentative="1">
+      <w:start w:val="1"/>
+      <w:numFmt w:val="lowerRoman"/>
+      <w:lvlText w:val="%3."/>
+      <w:lvlJc w:val="right"/>
+      <w:pPr>
+        <w:ind w:left="2160" w:hanging="180"/>
+      </w:pPr>
+    </w:lvl>
+    <w:lvl w:ilvl="3" w:tplc="080A000F" w:tentative="1">
+      <w:start w:val="1"/>
+      <w:numFmt w:val="decimal"/>
+      <w:lvlText w:val="%4."/>
+      <w:lvlJc w:val="left"/>
+      <w:pPr>
+        <w:ind w:left="2880" w:hanging="360"/>
+      </w:pPr>
+    </w:lvl>
+    <w:lvl w:ilvl="4" w:tplc="080A0019" w:tentative="1">
+      <w:start w:val="1"/>
+      <w:numFmt w:val="lowerLetter"/>
+      <w:lvlText w:val="%5."/>
+      <w:lvlJc w:val="left"/>
+      <w:pPr>
+        <w:ind w:left="3600" w:hanging="360"/>
+      </w:pPr>
+    </w:lvl>
+    <w:lvl w:ilvl="5" w:tplc="080A001B" w:tentative="1">
+      <w:start w:val="1"/>
+      <w:numFmt w:val="lowerRoman"/>
+      <w:lvlText w:val="%6."/>
+      <w:lvlJc w:val="right"/>
+      <w:pPr>
+        <w:ind w:left="4320" w:hanging="180"/>
+      </w:pPr>
+    </w:lvl>
+    <w:lvl w:ilvl="6" w:tplc="080A000F" w:tentative="1">
+      <w:start w:val="1"/>
+      <w:numFmt w:val="decimal"/>
+      <w:lvlText w:val="%7."/>
+      <w:lvlJc w:val="left"/>
+      <w:pPr>
+        <w:ind w:left="5040" w:hanging="360"/>
+      </w:pPr>
+    </w:lvl>
+    <w:lvl w:ilvl="7" w:tplc="080A0019" w:tentative="1">
+      <w:start w:val="1"/>
+      <w:numFmt w:val="lowerLetter"/>
+      <w:lvlText w:val="%8."/>
+      <w:lvlJc w:val="left"/>
+      <w:pPr>
+        <w:ind w:left="5760" w:hanging="360"/>
+      </w:pPr>
+    </w:lvl>
+    <w:lvl w:ilvl="8" w:tplc="080A001B" w:tentative="1">
+      <w:start w:val="1"/>
+      <w:numFmt w:val="lowerRoman"/>
+      <w:lvlText w:val="%9."/>
+      <w:lvlJc w:val="right"/>
+      <w:pPr>
+        <w:ind w:left="6480" w:hanging="180"/>
+      </w:pPr>
+    </w:lvl>
+  </w:abstractNum>
+  <w:num w:numId="1">
+    <w:abstractNumId w:val="0"/>
+  </w:num>
+</w:numbering>
+</file>
+
 <file path=word/styles.xml><?xml version="1.0" encoding="utf-8"?>
-<w:styles xmlns:mc="http://schemas.openxmlformats.org/markup-compatibility/2006" xmlns:r="http://schemas.openxmlformats.org/officeDocument/2006/relationships" xmlns:w="http://schemas.openxmlformats.org/wordprocessingml/2006/main" xmlns:w14="http://schemas.microsoft.com/office/word/2010/wordml" xmlns:w15="http://schemas.microsoft.com/office/word/2012/wordml" mc:Ignorable="w14 w15">
+<w:styles xmlns:mc="http://schemas.openxmlformats.org/markup-compatibility/2006" xmlns:r="http://schemas.openxmlformats.org/officeDocument/2006/relationships" xmlns:w="http://schemas.openxmlformats.org/wordprocessingml/2006/main" xmlns:w14="http://schemas.microsoft.com/office/word/2010/wordml" xmlns:w15="http://schemas.microsoft.com/office/word/2012/wordml" xmlns:w16cid="http://schemas.microsoft.com/office/word/2016/wordml/cid" xmlns:w16se="http://schemas.microsoft.com/office/word/2015/wordml/symex" mc:Ignorable="w14 w15 w16se w16cid">
   <w:docDefaults>
     <w:rPrDefault>
       <w:rPr>
@@ -977,7 +1609,7 @@
       </w:pPr>
     </w:pPrDefault>
   </w:docDefaults>
-  <w:latentStyles w:defLockedState="0" w:defUIPriority="99" w:defSemiHidden="0" w:defUnhideWhenUsed="0" w:defQFormat="0" w:count="382">
+  <w:latentStyles w:defLockedState="0" w:defUIPriority="99" w:defSemiHidden="0" w:defUnhideWhenUsed="0" w:defQFormat="0" w:count="375">
     <w:lsdException w:name="Normal" w:uiPriority="0" w:qFormat="1"/>
     <w:lsdException w:name="heading 1" w:uiPriority="9" w:qFormat="1"/>
     <w:lsdException w:name="heading 2" w:semiHidden="1" w:uiPriority="9" w:unhideWhenUsed="1" w:qFormat="1"/>
@@ -1134,15 +1766,6 @@
     <w:lsdException w:name="Balloon Text" w:semiHidden="1" w:unhideWhenUsed="1"/>
     <w:lsdException w:name="Table Grid" w:uiPriority="59"/>
     <w:lsdException w:name="Table Theme" w:semiHidden="1" w:unhideWhenUsed="1"/>
-    <w:lsdException w:name="Note Level 1" w:semiHidden="1" w:unhideWhenUsed="1"/>
-    <w:lsdException w:name="Note Level 2" w:semiHidden="1" w:unhideWhenUsed="1"/>
-    <w:lsdException w:name="Note Level 3" w:semiHidden="1" w:unhideWhenUsed="1"/>
-    <w:lsdException w:name="Note Level 4" w:semiHidden="1" w:unhideWhenUsed="1"/>
-    <w:lsdException w:name="Note Level 5" w:semiHidden="1" w:unhideWhenUsed="1"/>
-    <w:lsdException w:name="Note Level 6" w:semiHidden="1" w:unhideWhenUsed="1"/>
-    <w:lsdException w:name="Note Level 7" w:semiHidden="1" w:unhideWhenUsed="1"/>
-    <w:lsdException w:name="Note Level 8" w:semiHidden="1" w:unhideWhenUsed="1"/>
-    <w:lsdException w:name="Note Level 9" w:semiHidden="1" w:unhideWhenUsed="1"/>
     <w:lsdException w:name="Placeholder Text" w:semiHidden="1"/>
     <w:lsdException w:name="No Spacing" w:uiPriority="1" w:qFormat="1"/>
     <w:lsdException w:name="Light Shading" w:uiPriority="60"/>
@@ -1410,7 +2033,6 @@
       <w:spacing w:after="0" w:line="240" w:lineRule="auto"/>
     </w:pPr>
     <w:tblPr>
-      <w:tblInd w:w="0" w:type="dxa"/>
       <w:tblBorders>
         <w:top w:val="single" w:sz="4" w:space="0" w:color="auto"/>
         <w:left w:val="single" w:sz="4" w:space="0" w:color="auto"/>
@@ -1419,13 +2041,47 @@
         <w:insideH w:val="single" w:sz="4" w:space="0" w:color="auto"/>
         <w:insideV w:val="single" w:sz="4" w:space="0" w:color="auto"/>
       </w:tblBorders>
-      <w:tblCellMar>
-        <w:top w:w="0" w:type="dxa"/>
-        <w:left w:w="108" w:type="dxa"/>
-        <w:bottom w:w="0" w:type="dxa"/>
-        <w:right w:w="108" w:type="dxa"/>
-      </w:tblCellMar>
     </w:tblPr>
+  </w:style>
+  <w:style w:type="paragraph" w:styleId="Revisin">
+    <w:name w:val="Revision"/>
+    <w:hidden/>
+    <w:uiPriority w:val="99"/>
+    <w:semiHidden/>
+    <w:rsid w:val="00B37A48"/>
+    <w:pPr>
+      <w:spacing w:after="0" w:line="240" w:lineRule="auto"/>
+    </w:pPr>
+  </w:style>
+  <w:style w:type="paragraph" w:styleId="Textodeglobo">
+    <w:name w:val="Balloon Text"/>
+    <w:basedOn w:val="Normal"/>
+    <w:link w:val="TextodegloboCar"/>
+    <w:uiPriority w:val="99"/>
+    <w:semiHidden/>
+    <w:unhideWhenUsed/>
+    <w:rsid w:val="00B37A48"/>
+    <w:pPr>
+      <w:spacing w:after="0" w:line="240" w:lineRule="auto"/>
+    </w:pPr>
+    <w:rPr>
+      <w:rFonts w:ascii="Segoe UI" w:hAnsi="Segoe UI" w:cs="Segoe UI"/>
+      <w:sz w:val="18"/>
+      <w:szCs w:val="18"/>
+    </w:rPr>
+  </w:style>
+  <w:style w:type="character" w:customStyle="1" w:styleId="TextodegloboCar">
+    <w:name w:val="Texto de globo Car"/>
+    <w:basedOn w:val="Fuentedeprrafopredeter"/>
+    <w:link w:val="Textodeglobo"/>
+    <w:uiPriority w:val="99"/>
+    <w:semiHidden/>
+    <w:rsid w:val="00B37A48"/>
+    <w:rPr>
+      <w:rFonts w:ascii="Segoe UI" w:hAnsi="Segoe UI" w:cs="Segoe UI"/>
+      <w:sz w:val="18"/>
+      <w:szCs w:val="18"/>
+    </w:rPr>
   </w:style>
 </w:styles>
 </file>
@@ -1718,7 +2374,7 @@
 </file>
 
 <file path=customXml/itemProps1.xml><?xml version="1.0" encoding="utf-8"?>
-<ds:datastoreItem xmlns:ds="http://schemas.openxmlformats.org/officeDocument/2006/customXml" ds:itemID="{D9F576BD-469F-8149-88AB-D789172BF4DB}">
+<ds:datastoreItem xmlns:ds="http://schemas.openxmlformats.org/officeDocument/2006/customXml" ds:itemID="{24FE4E69-9CCB-4655-A960-1FE54E8706C0}">
   <ds:schemaRefs>
     <ds:schemaRef ds:uri="http://schemas.openxmlformats.org/officeDocument/2006/bibliography"/>
   </ds:schemaRefs>

</xml_diff>